<commit_message>
resume and cv updates
</commit_message>
<xml_diff>
--- a/files/Jimmy_Hickey_CV.docx
+++ b/files/Jimmy_Hickey_CV.docx
@@ -281,7 +281,13 @@
               <w:rPr>
                 <w:rFonts w:ascii="Georgia" w:hAnsi="Georgia"/>
               </w:rPr>
-              <w:t>2019 - 2024</w:t>
+              <w:tab/>
+            </w:r>
+            <w:r>
+              <w:rPr>
+                <w:rFonts w:ascii="Georgia" w:hAnsi="Georgia"/>
+              </w:rPr>
+              <w:t>2024</w:t>
             </w:r>
           </w:p>
           <w:p>
@@ -365,7 +371,13 @@
               <w:rPr>
                 <w:rFonts w:ascii="Georgia" w:hAnsi="Georgia"/>
               </w:rPr>
-              <w:t>2019 - 2020</w:t>
+              <w:tab/>
+            </w:r>
+            <w:r>
+              <w:rPr>
+                <w:rFonts w:ascii="Georgia" w:hAnsi="Georgia"/>
+              </w:rPr>
+              <w:t>2020</w:t>
             </w:r>
           </w:p>
           <w:p>
@@ -394,16 +406,10 @@
             <w:r>
               <w:rPr>
                 <w:rFonts w:ascii="Georgia" w:hAnsi="Georgia"/>
-              </w:rPr>
-              <w:t xml:space="preserve">Thesis: </w:t>
-            </w:r>
-            <w:r>
-              <w:rPr>
-                <w:rFonts w:ascii="Georgia" w:hAnsi="Georgia"/>
                 <w:i/>
                 <w:iCs/>
               </w:rPr>
-              <w:t>Bayesian Transfer Learning Methods with Uncertainty Quantification</w:t>
+              <w:t>Bayesian Transfer Learning Methods with Uncertainty Quantification for Biomedical Applications</w:t>
             </w:r>
           </w:p>
           <w:p>
@@ -462,13 +468,13 @@
               <w:rPr>
                 <w:rFonts w:ascii="Georgia" w:hAnsi="Georgia"/>
               </w:rPr>
-              <w:t xml:space="preserve">2014 </w:t>
-            </w:r>
-            <w:r>
-              <w:rPr>
-                <w:rFonts w:ascii="Georgia" w:hAnsi="Georgia"/>
-              </w:rPr>
-              <w:t>- 2018</w:t>
+              <w:tab/>
+            </w:r>
+            <w:r>
+              <w:rPr>
+                <w:rFonts w:ascii="Georgia" w:hAnsi="Georgia"/>
+              </w:rPr>
+              <w:t>2018</w:t>
             </w:r>
           </w:p>
           <w:p>
@@ -744,6 +750,7 @@
           </w:p>
         </w:tc>
       </w:tr>
+      <w:bookmarkEnd w:id="1"/>
       <w:tr>
         <w:trPr>
           <w:gridAfter w:val="1"/>
@@ -847,45 +854,7 @@
               <w:rPr>
                 <w:rFonts w:ascii="Georgia" w:hAnsi="Georgia"/>
               </w:rPr>
-              <w:t xml:space="preserve">Lead development </w:t>
-            </w:r>
-            <w:r>
-              <w:rPr>
-                <w:rFonts w:ascii="Georgia" w:hAnsi="Georgia"/>
-              </w:rPr>
-              <w:t xml:space="preserve">and publication </w:t>
-            </w:r>
-            <w:r>
-              <w:rPr>
-                <w:rFonts w:ascii="Georgia" w:hAnsi="Georgia"/>
-              </w:rPr>
-              <w:t xml:space="preserve">of a flexible </w:t>
-            </w:r>
-            <w:r>
-              <w:rPr>
-                <w:rFonts w:ascii="Georgia" w:hAnsi="Georgia"/>
-                <w:b/>
-                <w:bCs/>
-              </w:rPr>
-              <w:t>machine learning</w:t>
-            </w:r>
-            <w:r>
-              <w:rPr>
-                <w:rFonts w:ascii="Georgia" w:hAnsi="Georgia"/>
-              </w:rPr>
-              <w:t xml:space="preserve"> method </w:t>
-            </w:r>
-            <w:r>
-              <w:rPr>
-                <w:rFonts w:ascii="Georgia" w:hAnsi="Georgia"/>
-              </w:rPr>
-              <w:t>improving</w:t>
-            </w:r>
-            <w:r>
-              <w:rPr>
-                <w:rFonts w:ascii="Georgia" w:hAnsi="Georgia"/>
-              </w:rPr>
-              <w:t xml:space="preserve"> predictive performance and interpretability of time-to-event outcomes (see publication 2).</w:t>
+              <w:t>The applied focus of this work has been to improve stroke risk prediction. Using a combination of multiple studies, we were able to successfully improve stroke diagnosis, especially in underrepresented minorities. The goal of this work is to improve patient care and equity.</w:t>
             </w:r>
           </w:p>
           <w:p>
@@ -903,13 +872,19 @@
               <w:rPr>
                 <w:rFonts w:ascii="Georgia" w:hAnsi="Georgia"/>
               </w:rPr>
-              <w:t>Extend this method to consider multivariate outcomes (see publication 6).</w:t>
-            </w:r>
-            <w:r>
-              <w:rPr>
-                <w:rFonts w:ascii="Georgia" w:hAnsi="Georgia"/>
-              </w:rPr>
-              <w:t xml:space="preserve"> </w:t>
+              <w:t xml:space="preserve">Lead development and publication of a flexible </w:t>
+            </w:r>
+            <w:r>
+              <w:rPr>
+                <w:rFonts w:ascii="Georgia" w:hAnsi="Georgia"/>
+              </w:rPr>
+              <w:t>machine learning</w:t>
+            </w:r>
+            <w:r>
+              <w:rPr>
+                <w:rFonts w:ascii="Georgia" w:hAnsi="Georgia"/>
+              </w:rPr>
+              <w:t xml:space="preserve"> method improving predictive performance and interpretability of time-to-event outcomes (see publications 2 and 5).</w:t>
             </w:r>
           </w:p>
           <w:p>
@@ -939,37 +914,7 @@
               <w:rPr>
                 <w:rFonts w:ascii="Georgia" w:hAnsi="Georgia"/>
               </w:rPr>
-              <w:t>novel transfer learning methods address</w:t>
-            </w:r>
-            <w:r>
-              <w:rPr>
-                <w:rFonts w:ascii="Georgia" w:hAnsi="Georgia"/>
-              </w:rPr>
-              <w:t>ing</w:t>
-            </w:r>
-            <w:r>
-              <w:rPr>
-                <w:rFonts w:ascii="Georgia" w:hAnsi="Georgia"/>
-              </w:rPr>
-              <w:t xml:space="preserve"> demographic bias in predictive modeling</w:t>
-            </w:r>
-            <w:r>
-              <w:rPr>
-                <w:rFonts w:ascii="Georgia" w:hAnsi="Georgia"/>
-              </w:rPr>
-              <w:t xml:space="preserve"> (see publication 1)</w:t>
-            </w:r>
-            <w:r>
-              <w:rPr>
-                <w:rFonts w:ascii="Georgia" w:hAnsi="Georgia"/>
-              </w:rPr>
-              <w:t>.</w:t>
-            </w:r>
-            <w:r>
-              <w:rPr>
-                <w:rFonts w:ascii="Georgia" w:hAnsi="Georgia"/>
-              </w:rPr>
-              <w:t xml:space="preserve"> </w:t>
+              <w:t xml:space="preserve">novel transfer learning methods addressing demographic bias in predictive modeling (see publication 1). </w:t>
             </w:r>
           </w:p>
           <w:p>
@@ -982,7 +927,6 @@
           </w:p>
         </w:tc>
       </w:tr>
-      <w:bookmarkEnd w:id="1"/>
       <w:tr>
         <w:tc>
           <w:tcPr>
@@ -1073,39 +1017,7 @@
               <w:rPr>
                 <w:rFonts w:ascii="Georgia" w:hAnsi="Georgia"/>
               </w:rPr>
-              <w:t>Create a source free Bayesian transfer learning method improv</w:t>
-            </w:r>
-            <w:r>
-              <w:rPr>
-                <w:rFonts w:ascii="Georgia" w:hAnsi="Georgia"/>
-              </w:rPr>
-              <w:t xml:space="preserve">ing </w:t>
-            </w:r>
-            <w:r>
-              <w:rPr>
-                <w:rFonts w:ascii="Georgia" w:hAnsi="Georgia"/>
-              </w:rPr>
-              <w:t xml:space="preserve">predictive performance </w:t>
-            </w:r>
-            <w:r>
-              <w:rPr>
-                <w:rFonts w:ascii="Georgia" w:hAnsi="Georgia"/>
-              </w:rPr>
-              <w:t xml:space="preserve">with </w:t>
-            </w:r>
-            <w:r>
-              <w:rPr>
-                <w:rFonts w:ascii="Georgia" w:hAnsi="Georgia"/>
-                <w:b/>
-                <w:bCs/>
-              </w:rPr>
-              <w:t>uncertainty quantification</w:t>
-            </w:r>
-            <w:r>
-              <w:rPr>
-                <w:rFonts w:ascii="Georgia" w:hAnsi="Georgia"/>
-              </w:rPr>
-              <w:t xml:space="preserve"> (see publication 3).</w:t>
+              <w:t>The applied focus of my work has been to improve patient care by looking at medical data. We have been successfully able to improve predictions of whether patients will go into shock upon being admitted into the ICU and to predict common dental measurements that can be early signs of tooth decay.</w:t>
             </w:r>
           </w:p>
           <w:p>
@@ -1124,7 +1036,19 @@
               <w:rPr>
                 <w:rFonts w:ascii="Georgia" w:hAnsi="Georgia"/>
               </w:rPr>
-              <w:t>Extend this method to consider multivariate outcomes and multiple target data sets (see publications 4 and 5).</w:t>
+              <w:t xml:space="preserve">Create a source free Bayesian transfer learning method improving predictive performance with </w:t>
+            </w:r>
+            <w:r>
+              <w:rPr>
+                <w:rFonts w:ascii="Georgia" w:hAnsi="Georgia"/>
+              </w:rPr>
+              <w:t>uncertainty quantification</w:t>
+            </w:r>
+            <w:r>
+              <w:rPr>
+                <w:rFonts w:ascii="Georgia" w:hAnsi="Georgia"/>
+              </w:rPr>
+              <w:t xml:space="preserve"> (see publications 3 and 4).</w:t>
             </w:r>
           </w:p>
           <w:p>
@@ -1143,43 +1067,7 @@
               <w:rPr>
                 <w:rFonts w:ascii="Georgia" w:hAnsi="Georgia"/>
               </w:rPr>
-              <w:t>Implement state</w:t>
-            </w:r>
-            <w:r>
-              <w:rPr>
-                <w:rFonts w:ascii="Georgia" w:hAnsi="Georgia"/>
-              </w:rPr>
-              <w:t>-</w:t>
-            </w:r>
-            <w:r>
-              <w:rPr>
-                <w:rFonts w:ascii="Georgia" w:hAnsi="Georgia"/>
-              </w:rPr>
-              <w:t>of</w:t>
-            </w:r>
-            <w:r>
-              <w:rPr>
-                <w:rFonts w:ascii="Georgia" w:hAnsi="Georgia"/>
-              </w:rPr>
-              <w:t>-</w:t>
-            </w:r>
-            <w:r>
-              <w:rPr>
-                <w:rFonts w:ascii="Georgia" w:hAnsi="Georgia"/>
-              </w:rPr>
-              <w:t>the</w:t>
-            </w:r>
-            <w:r>
-              <w:rPr>
-                <w:rFonts w:ascii="Georgia" w:hAnsi="Georgia"/>
-              </w:rPr>
-              <w:t>-</w:t>
-            </w:r>
-            <w:r>
-              <w:rPr>
-                <w:rFonts w:ascii="Georgia" w:hAnsi="Georgia"/>
-              </w:rPr>
-              <w:t>art transfer learning methods in Python, R, and Julia.</w:t>
+              <w:t>Implement state-of-the-art transfer learning methods in Python, R, and Julia.</w:t>
             </w:r>
           </w:p>
           <w:p>
@@ -1205,8 +1093,6 @@
             <w:r>
               <w:rPr>
                 <w:rFonts w:ascii="Georgia" w:hAnsi="Georgia"/>
-                <w:b/>
-                <w:bCs/>
               </w:rPr>
               <w:t>Generative AI</w:t>
             </w:r>
@@ -1226,7 +1112,19 @@
               <w:rPr>
                 <w:rFonts w:ascii="Georgia" w:hAnsi="Georgia"/>
               </w:rPr>
-              <w:t>method performance (see publication 7)</w:t>
+              <w:t xml:space="preserve">method performance (see publication </w:t>
+            </w:r>
+            <w:r>
+              <w:rPr>
+                <w:rFonts w:ascii="Georgia" w:hAnsi="Georgia"/>
+              </w:rPr>
+              <w:t>6</w:t>
+            </w:r>
+            <w:r>
+              <w:rPr>
+                <w:rFonts w:ascii="Georgia" w:hAnsi="Georgia"/>
+              </w:rPr>
+              <w:t>)</w:t>
             </w:r>
             <w:r>
               <w:rPr>
@@ -1253,19 +1151,7 @@
               <w:rPr>
                 <w:rFonts w:ascii="Georgia" w:hAnsi="Georgia"/>
               </w:rPr>
-              <w:t xml:space="preserve">Present work </w:t>
-            </w:r>
-            <w:r>
-              <w:rPr>
-                <w:rFonts w:ascii="Georgia" w:hAnsi="Georgia"/>
-              </w:rPr>
-              <w:t>at conferences and events to diverse audiences</w:t>
-            </w:r>
-            <w:r>
-              <w:rPr>
-                <w:rFonts w:ascii="Georgia" w:hAnsi="Georgia"/>
-              </w:rPr>
-              <w:t>.</w:t>
+              <w:t>Present work at conferences and events to diverse audiences.</w:t>
             </w:r>
           </w:p>
           <w:p>
@@ -1330,13 +1216,7 @@
               <w:rPr>
                 <w:rFonts w:ascii="Georgia" w:hAnsi="Georgia"/>
               </w:rPr>
-              <w:t xml:space="preserve">2020 - </w:t>
-            </w:r>
-            <w:r>
-              <w:rPr>
-                <w:rFonts w:ascii="Georgia" w:hAnsi="Georgia"/>
-              </w:rPr>
-              <w:t>2024</w:t>
+              <w:t>2020 - 2024</w:t>
             </w:r>
           </w:p>
           <w:p>
@@ -1371,31 +1251,51 @@
               <w:rPr>
                 <w:rFonts w:ascii="Georgia" w:hAnsi="Georgia"/>
               </w:rPr>
-              <w:t>Optimize</w:t>
-            </w:r>
-            <w:r>
-              <w:rPr>
-                <w:rFonts w:ascii="Georgia" w:hAnsi="Georgia"/>
-              </w:rPr>
-              <w:t>d</w:t>
-            </w:r>
-            <w:r>
-              <w:rPr>
-                <w:rFonts w:ascii="Georgia" w:hAnsi="Georgia"/>
-              </w:rPr>
-              <w:t xml:space="preserve"> statistical computing methods</w:t>
-            </w:r>
-            <w:r>
-              <w:rPr>
-                <w:rFonts w:ascii="Georgia" w:hAnsi="Georgia"/>
-              </w:rPr>
-              <w:t xml:space="preserve">, reducing </w:t>
-            </w:r>
-            <w:r>
-              <w:rPr>
-                <w:rFonts w:ascii="Georgia" w:hAnsi="Georgia"/>
-              </w:rPr>
-              <w:t xml:space="preserve">computational complexity by a factor of </w:t>
+              <w:t xml:space="preserve">Solved problems involving </w:t>
+            </w:r>
+            <w:proofErr w:type="gramStart"/>
+            <w:r>
+              <w:rPr>
+                <w:rFonts w:ascii="Georgia" w:hAnsi="Georgia"/>
+              </w:rPr>
+              <w:t>combing</w:t>
+            </w:r>
+            <w:proofErr w:type="gramEnd"/>
+            <w:r>
+              <w:rPr>
+                <w:rFonts w:ascii="Georgia" w:hAnsi="Georgia"/>
+              </w:rPr>
+              <w:t xml:space="preserve"> multiple remote sensing data sets, physics based statistical modeling, and </w:t>
+            </w:r>
+            <w:r>
+              <w:rPr>
+                <w:rFonts w:ascii="Georgia" w:hAnsi="Georgia"/>
+              </w:rPr>
+              <w:t>computer vision</w:t>
+            </w:r>
+            <w:r>
+              <w:rPr>
+                <w:rFonts w:ascii="Georgia" w:hAnsi="Georgia"/>
+              </w:rPr>
+              <w:t>.</w:t>
+            </w:r>
+          </w:p>
+          <w:p>
+            <w:pPr>
+              <w:pStyle w:val="ListParagraph"/>
+              <w:numPr>
+                <w:ilvl w:val="0"/>
+                <w:numId w:val="2"/>
+              </w:numPr>
+              <w:rPr>
+                <w:rFonts w:ascii="Georgia" w:hAnsi="Georgia"/>
+              </w:rPr>
+            </w:pPr>
+            <w:r>
+              <w:rPr>
+                <w:rFonts w:ascii="Georgia" w:hAnsi="Georgia"/>
+              </w:rPr>
+              <w:t xml:space="preserve">Optimized statistical computing methods, reducing computational complexity by a factor of </w:t>
             </w:r>
             <m:oMath>
               <m:r>
@@ -1459,37 +1359,7 @@
               <w:rPr>
                 <w:rFonts w:ascii="Georgia" w:hAnsi="Georgia"/>
               </w:rPr>
-              <w:t>Support</w:t>
-            </w:r>
-            <w:r>
-              <w:rPr>
-                <w:rFonts w:ascii="Georgia" w:hAnsi="Georgia"/>
-              </w:rPr>
-              <w:t>ed</w:t>
-            </w:r>
-            <w:r>
-              <w:rPr>
-                <w:rFonts w:ascii="Georgia" w:hAnsi="Georgia"/>
-              </w:rPr>
-              <w:t xml:space="preserve"> national defense using </w:t>
-            </w:r>
-            <w:r>
-              <w:rPr>
-                <w:rFonts w:ascii="Georgia" w:hAnsi="Georgia"/>
-              </w:rPr>
-              <w:t>RNNs</w:t>
-            </w:r>
-            <w:r>
-              <w:rPr>
-                <w:rFonts w:ascii="Georgia" w:hAnsi="Georgia"/>
-              </w:rPr>
-              <w:t xml:space="preserve"> and deep learning</w:t>
-            </w:r>
-            <w:r>
-              <w:rPr>
-                <w:rFonts w:ascii="Georgia" w:hAnsi="Georgia"/>
-              </w:rPr>
-              <w:t xml:space="preserve"> for signal processing.</w:t>
+              <w:t>Supported national defense using RNNs and deep learning for signal processing.</w:t>
             </w:r>
           </w:p>
           <w:p>
@@ -1531,25 +1401,16 @@
             <w:pPr>
               <w:rPr>
                 <w:rFonts w:ascii="Georgia" w:hAnsi="Georgia"/>
+              </w:rPr>
+            </w:pPr>
+            <w:r>
+              <w:rPr>
+                <w:rFonts w:ascii="Georgia" w:hAnsi="Georgia"/>
                 <w:b/>
                 <w:bCs/>
               </w:rPr>
-            </w:pPr>
-          </w:p>
-          <w:p>
-            <w:pPr>
-              <w:rPr>
-                <w:rFonts w:ascii="Georgia" w:hAnsi="Georgia"/>
-              </w:rPr>
-            </w:pPr>
-            <w:r>
-              <w:rPr>
-                <w:rFonts w:ascii="Georgia" w:hAnsi="Georgia"/>
-                <w:b/>
-                <w:bCs/>
-              </w:rPr>
               <w:lastRenderedPageBreak/>
-              <w:t>Lead Consultant</w:t>
+              <w:t>Co-Founder</w:t>
             </w:r>
             <w:r>
               <w:rPr>
@@ -1591,16 +1452,13 @@
               <w:tab/>
             </w:r>
             <w:r>
-              <w:rPr>
-                <w:rFonts w:ascii="Georgia" w:hAnsi="Georgia"/>
-              </w:rPr>
-              <w:t>2020 - 202</w:t>
-            </w:r>
-            <w:r>
-              <w:rPr>
-                <w:rFonts w:ascii="Georgia" w:hAnsi="Georgia"/>
-              </w:rPr>
-              <w:t>3</w:t>
+              <w:tab/>
+            </w:r>
+            <w:r>
+              <w:rPr>
+                <w:rFonts w:ascii="Georgia" w:hAnsi="Georgia"/>
+              </w:rPr>
+              <w:t>2020 - 2023</w:t>
             </w:r>
           </w:p>
           <w:p>
@@ -1655,25 +1513,45 @@
               <w:rPr>
                 <w:rFonts w:ascii="Georgia" w:hAnsi="Georgia"/>
               </w:rPr>
-              <w:t>Map</w:t>
-            </w:r>
-            <w:r>
-              <w:rPr>
-                <w:rFonts w:ascii="Georgia" w:hAnsi="Georgia"/>
-              </w:rPr>
-              <w:t>ped</w:t>
-            </w:r>
-            <w:r>
-              <w:rPr>
-                <w:rFonts w:ascii="Georgia" w:hAnsi="Georgia"/>
-              </w:rPr>
-              <w:t xml:space="preserve"> unmet need to allocate donated furniture</w:t>
-            </w:r>
-            <w:r>
-              <w:rPr>
-                <w:rFonts w:ascii="Georgia" w:hAnsi="Georgia"/>
-              </w:rPr>
-              <w:t xml:space="preserve"> </w:t>
+              <w:t>Visualized data and predictive results in reports and presentations given to non-statistical clients.</w:t>
+            </w:r>
+          </w:p>
+          <w:p>
+            <w:pPr>
+              <w:pStyle w:val="ListParagraph"/>
+              <w:numPr>
+                <w:ilvl w:val="0"/>
+                <w:numId w:val="5"/>
+              </w:numPr>
+              <w:spacing w:after="160" w:line="259" w:lineRule="auto"/>
+              <w:rPr>
+                <w:rFonts w:ascii="Georgia" w:hAnsi="Georgia"/>
+              </w:rPr>
+            </w:pPr>
+            <w:r>
+              <w:rPr>
+                <w:rFonts w:ascii="Georgia" w:hAnsi="Georgia"/>
+              </w:rPr>
+              <w:t>Manage and mentor new consultants.</w:t>
+            </w:r>
+          </w:p>
+          <w:p>
+            <w:pPr>
+              <w:pStyle w:val="ListParagraph"/>
+              <w:numPr>
+                <w:ilvl w:val="0"/>
+                <w:numId w:val="5"/>
+              </w:numPr>
+              <w:spacing w:after="160" w:line="259" w:lineRule="auto"/>
+              <w:rPr>
+                <w:rFonts w:ascii="Georgia" w:hAnsi="Georgia"/>
+              </w:rPr>
+            </w:pPr>
+            <w:r>
+              <w:rPr>
+                <w:rFonts w:ascii="Georgia" w:hAnsi="Georgia"/>
+              </w:rPr>
+              <w:t xml:space="preserve">Mapped unmet need to allocate donated furniture </w:t>
             </w:r>
             <w:r>
               <w:rPr>
@@ -1685,13 +1563,7 @@
               <w:rPr>
                 <w:rFonts w:ascii="Georgia" w:hAnsi="Georgia"/>
               </w:rPr>
-              <w:t xml:space="preserve">. </w:t>
-            </w:r>
-            <w:r>
-              <w:rPr>
-                <w:rFonts w:ascii="Georgia" w:hAnsi="Georgia"/>
-              </w:rPr>
-              <w:t>[</w:t>
+              <w:t>. [</w:t>
             </w:r>
             <w:hyperlink r:id="rId10" w:history="1">
               <w:r>
@@ -1726,19 +1598,7 @@
               <w:rPr>
                 <w:rFonts w:ascii="Georgia" w:hAnsi="Georgia"/>
               </w:rPr>
-              <w:t>Develop</w:t>
-            </w:r>
-            <w:r>
-              <w:rPr>
-                <w:rFonts w:ascii="Georgia" w:hAnsi="Georgia"/>
-              </w:rPr>
-              <w:t>ed</w:t>
-            </w:r>
-            <w:r>
-              <w:rPr>
-                <w:rFonts w:ascii="Georgia" w:hAnsi="Georgia"/>
-              </w:rPr>
-              <w:t xml:space="preserve"> </w:t>
+              <w:t xml:space="preserve">Developed </w:t>
             </w:r>
             <w:r>
               <w:rPr>
@@ -1778,13 +1638,7 @@
               <w:rPr>
                 <w:rFonts w:ascii="Georgia" w:hAnsi="Georgia"/>
               </w:rPr>
-              <w:t>]</w:t>
-            </w:r>
-            <w:r>
-              <w:rPr>
-                <w:rFonts w:ascii="Georgia" w:hAnsi="Georgia"/>
-              </w:rPr>
-              <w:t xml:space="preserve"> </w:t>
+              <w:t xml:space="preserve">] </w:t>
             </w:r>
           </w:p>
           <w:p>
@@ -1823,120 +1677,6 @@
           </w:p>
           <w:p>
             <w:pPr>
-              <w:pStyle w:val="ListParagraph"/>
-              <w:numPr>
-                <w:ilvl w:val="0"/>
-                <w:numId w:val="5"/>
-              </w:numPr>
-              <w:rPr>
-                <w:rFonts w:ascii="Georgia" w:hAnsi="Georgia"/>
-              </w:rPr>
-            </w:pPr>
-            <w:r>
-              <w:rPr>
-                <w:rFonts w:ascii="Georgia" w:hAnsi="Georgia"/>
-              </w:rPr>
-              <w:t>Visualize</w:t>
-            </w:r>
-            <w:r>
-              <w:rPr>
-                <w:rFonts w:ascii="Georgia" w:hAnsi="Georgia"/>
-              </w:rPr>
-              <w:t>d</w:t>
-            </w:r>
-            <w:r>
-              <w:rPr>
-                <w:rFonts w:ascii="Georgia" w:hAnsi="Georgia"/>
-              </w:rPr>
-              <w:t xml:space="preserve"> data and predictive results in report</w:t>
-            </w:r>
-            <w:r>
-              <w:rPr>
-                <w:rFonts w:ascii="Georgia" w:hAnsi="Georgia"/>
-              </w:rPr>
-              <w:t>s</w:t>
-            </w:r>
-            <w:r>
-              <w:rPr>
-                <w:rFonts w:ascii="Georgia" w:hAnsi="Georgia"/>
-              </w:rPr>
-              <w:t xml:space="preserve"> and presentation</w:t>
-            </w:r>
-            <w:r>
-              <w:rPr>
-                <w:rFonts w:ascii="Georgia" w:hAnsi="Georgia"/>
-              </w:rPr>
-              <w:t>s</w:t>
-            </w:r>
-            <w:r>
-              <w:rPr>
-                <w:rFonts w:ascii="Georgia" w:hAnsi="Georgia"/>
-              </w:rPr>
-              <w:t xml:space="preserve"> </w:t>
-            </w:r>
-            <w:r>
-              <w:rPr>
-                <w:rFonts w:ascii="Georgia" w:hAnsi="Georgia"/>
-              </w:rPr>
-              <w:t>given to</w:t>
-            </w:r>
-            <w:r>
-              <w:rPr>
-                <w:rFonts w:ascii="Georgia" w:hAnsi="Georgia"/>
-              </w:rPr>
-              <w:t xml:space="preserve"> </w:t>
-            </w:r>
-            <w:r>
-              <w:rPr>
-                <w:rFonts w:ascii="Georgia" w:hAnsi="Georgia"/>
-              </w:rPr>
-              <w:t>non-statistical</w:t>
-            </w:r>
-            <w:r>
-              <w:rPr>
-                <w:rFonts w:ascii="Georgia" w:hAnsi="Georgia"/>
-              </w:rPr>
-              <w:t xml:space="preserve"> client</w:t>
-            </w:r>
-            <w:r>
-              <w:rPr>
-                <w:rFonts w:ascii="Georgia" w:hAnsi="Georgia"/>
-              </w:rPr>
-              <w:t>s</w:t>
-            </w:r>
-            <w:r>
-              <w:rPr>
-                <w:rFonts w:ascii="Georgia" w:hAnsi="Georgia"/>
-              </w:rPr>
-              <w:t>.</w:t>
-            </w:r>
-          </w:p>
-          <w:p>
-            <w:pPr>
-              <w:pStyle w:val="ListParagraph"/>
-              <w:numPr>
-                <w:ilvl w:val="0"/>
-                <w:numId w:val="5"/>
-              </w:numPr>
-              <w:rPr>
-                <w:rFonts w:ascii="Georgia" w:hAnsi="Georgia"/>
-              </w:rPr>
-            </w:pPr>
-            <w:r>
-              <w:rPr>
-                <w:rFonts w:ascii="Georgia" w:hAnsi="Georgia"/>
-              </w:rPr>
-              <w:t xml:space="preserve">Manage </w:t>
-            </w:r>
-            <w:r>
-              <w:rPr>
-                <w:rFonts w:ascii="Georgia" w:hAnsi="Georgia"/>
-              </w:rPr>
-              <w:t>and mentor new consultants.</w:t>
-            </w:r>
-          </w:p>
-          <w:p>
-            <w:pPr>
               <w:ind w:left="360"/>
               <w:rPr>
                 <w:rFonts w:ascii="Georgia" w:hAnsi="Georgia"/>
@@ -2042,19 +1782,7 @@
               <w:rPr>
                 <w:rFonts w:ascii="Georgia" w:hAnsi="Georgia"/>
               </w:rPr>
-              <w:t>Tutor</w:t>
-            </w:r>
-            <w:r>
-              <w:rPr>
-                <w:rFonts w:ascii="Georgia" w:hAnsi="Georgia"/>
-              </w:rPr>
-              <w:t>ed</w:t>
-            </w:r>
-            <w:r>
-              <w:rPr>
-                <w:rFonts w:ascii="Georgia" w:hAnsi="Georgia"/>
-              </w:rPr>
-              <w:t xml:space="preserve"> students in computer science, statistics, physics, and mathematics.</w:t>
+              <w:t>Tutored students in computer science, statistics, physics, and mathematics.</w:t>
             </w:r>
           </w:p>
           <w:p>
@@ -2073,13 +1801,7 @@
               <w:rPr>
                 <w:rFonts w:ascii="Georgia" w:hAnsi="Georgia"/>
               </w:rPr>
-              <w:t xml:space="preserve">Assisted the highest number of </w:t>
-            </w:r>
-            <w:r>
-              <w:rPr>
-                <w:rFonts w:ascii="Georgia" w:hAnsi="Georgia"/>
-              </w:rPr>
-              <w:t>students per year at Winona State University.</w:t>
+              <w:t>Assisted the highest number of students per year at Winona State University.</w:t>
             </w:r>
           </w:p>
           <w:p>
@@ -2098,61 +1820,7 @@
               <w:rPr>
                 <w:rFonts w:ascii="Georgia" w:hAnsi="Georgia"/>
               </w:rPr>
-              <w:t>Provided</w:t>
-            </w:r>
-            <w:r>
-              <w:rPr>
-                <w:rFonts w:ascii="Georgia" w:hAnsi="Georgia"/>
-              </w:rPr>
-              <w:t xml:space="preserve"> one-on-one</w:t>
-            </w:r>
-            <w:r>
-              <w:rPr>
-                <w:rFonts w:ascii="Georgia" w:hAnsi="Georgia"/>
-              </w:rPr>
-              <w:t xml:space="preserve"> and</w:t>
-            </w:r>
-            <w:r>
-              <w:rPr>
-                <w:rFonts w:ascii="Georgia" w:hAnsi="Georgia"/>
-              </w:rPr>
-              <w:t xml:space="preserve"> small group</w:t>
-            </w:r>
-            <w:r>
-              <w:rPr>
-                <w:rFonts w:ascii="Georgia" w:hAnsi="Georgia"/>
-              </w:rPr>
-              <w:t xml:space="preserve"> tutoring</w:t>
-            </w:r>
-            <w:r>
-              <w:rPr>
-                <w:rFonts w:ascii="Georgia" w:hAnsi="Georgia"/>
-              </w:rPr>
-              <w:t>, and</w:t>
-            </w:r>
-            <w:r>
-              <w:rPr>
-                <w:rFonts w:ascii="Georgia" w:hAnsi="Georgia"/>
-              </w:rPr>
-              <w:t xml:space="preserve"> classroom</w:t>
-            </w:r>
-            <w:r>
-              <w:rPr>
-                <w:rFonts w:ascii="Georgia" w:hAnsi="Georgia"/>
-              </w:rPr>
-              <w:t xml:space="preserve"> teach</w:t>
-            </w:r>
-            <w:r>
-              <w:rPr>
-                <w:rFonts w:ascii="Georgia" w:hAnsi="Georgia"/>
-              </w:rPr>
-              <w:t>ing</w:t>
-            </w:r>
-            <w:r>
-              <w:rPr>
-                <w:rFonts w:ascii="Georgia" w:hAnsi="Georgia"/>
-              </w:rPr>
-              <w:t>.</w:t>
+              <w:t>Provided one-on-one and small group tutoring, and classroom teaching.</w:t>
             </w:r>
           </w:p>
         </w:tc>
@@ -2288,79 +1956,7 @@
               <w:rPr>
                 <w:rFonts w:ascii="Georgia" w:hAnsi="Georgia"/>
               </w:rPr>
-              <w:t>Optimize</w:t>
-            </w:r>
-            <w:r>
-              <w:rPr>
-                <w:rFonts w:ascii="Georgia" w:hAnsi="Georgia"/>
-              </w:rPr>
-              <w:t>d</w:t>
-            </w:r>
-            <w:r>
-              <w:rPr>
-                <w:rFonts w:ascii="Georgia" w:hAnsi="Georgia"/>
-              </w:rPr>
-              <w:t xml:space="preserve"> bioinformatics algorithms </w:t>
-            </w:r>
-            <w:r>
-              <w:rPr>
-                <w:rFonts w:ascii="Georgia" w:hAnsi="Georgia"/>
-              </w:rPr>
-              <w:t>to</w:t>
-            </w:r>
-            <w:r>
-              <w:rPr>
-                <w:rFonts w:ascii="Georgia" w:hAnsi="Georgia"/>
-              </w:rPr>
-              <w:t xml:space="preserve"> paralleliz</w:t>
-            </w:r>
-            <w:r>
-              <w:rPr>
-                <w:rFonts w:ascii="Georgia" w:hAnsi="Georgia"/>
-              </w:rPr>
-              <w:t>e</w:t>
-            </w:r>
-            <w:r>
-              <w:rPr>
-                <w:rFonts w:ascii="Georgia" w:hAnsi="Georgia"/>
-              </w:rPr>
-              <w:t xml:space="preserve"> </w:t>
-            </w:r>
-            <w:r>
-              <w:rPr>
-                <w:rFonts w:ascii="Georgia" w:hAnsi="Georgia"/>
-              </w:rPr>
-              <w:t>for</w:t>
-            </w:r>
-            <w:r>
-              <w:rPr>
-                <w:rFonts w:ascii="Georgia" w:hAnsi="Georgia"/>
-              </w:rPr>
-              <w:t xml:space="preserve"> high</w:t>
-            </w:r>
-            <w:r>
-              <w:rPr>
-                <w:rFonts w:ascii="Georgia" w:hAnsi="Georgia"/>
-              </w:rPr>
-              <w:t>-</w:t>
-            </w:r>
-            <w:r>
-              <w:rPr>
-                <w:rFonts w:ascii="Georgia" w:hAnsi="Georgia"/>
-              </w:rPr>
-              <w:t xml:space="preserve">performance computing </w:t>
-            </w:r>
-            <w:r>
-              <w:rPr>
-                <w:rFonts w:ascii="Georgia" w:hAnsi="Georgia"/>
-              </w:rPr>
-              <w:t>(HPC)</w:t>
-            </w:r>
-            <w:r>
-              <w:rPr>
-                <w:rFonts w:ascii="Georgia" w:hAnsi="Georgia"/>
-              </w:rPr>
-              <w:t>.</w:t>
+              <w:t>Optimized bioinformatics algorithms to parallelize for high-performance computing (HPC).</w:t>
             </w:r>
           </w:p>
           <w:p>
@@ -2379,7 +1975,21 @@
               <w:rPr>
                 <w:rFonts w:ascii="Georgia" w:hAnsi="Georgia"/>
               </w:rPr>
-              <w:t>Create onboarding procedures for new hires.</w:t>
+              <w:t xml:space="preserve">Create onboarding procedures for new </w:t>
+            </w:r>
+            <w:proofErr w:type="gramStart"/>
+            <w:r>
+              <w:rPr>
+                <w:rFonts w:ascii="Georgia" w:hAnsi="Georgia"/>
+              </w:rPr>
+              <w:t>hires</w:t>
+            </w:r>
+            <w:proofErr w:type="gramEnd"/>
+            <w:r>
+              <w:rPr>
+                <w:rFonts w:ascii="Georgia" w:hAnsi="Georgia"/>
+              </w:rPr>
+              <w:t>.</w:t>
             </w:r>
           </w:p>
           <w:p>
@@ -2439,19 +2049,7 @@
               <w:rPr>
                 <w:rFonts w:ascii="Georgia" w:hAnsi="Georgia"/>
               </w:rPr>
-              <w:t>201</w:t>
-            </w:r>
-            <w:r>
-              <w:rPr>
-                <w:rFonts w:ascii="Georgia" w:hAnsi="Georgia"/>
-              </w:rPr>
-              <w:t>6</w:t>
-            </w:r>
-            <w:r>
-              <w:rPr>
-                <w:rFonts w:ascii="Georgia" w:hAnsi="Georgia"/>
-              </w:rPr>
-              <w:t xml:space="preserve"> - 2018</w:t>
+              <w:t>2016 - 2018</w:t>
             </w:r>
           </w:p>
           <w:p>
@@ -2487,13 +2085,7 @@
               <w:rPr>
                 <w:rFonts w:ascii="Georgia" w:hAnsi="Georgia"/>
               </w:rPr>
-              <w:t>Build firmware for microcontrollers and routing devices</w:t>
-            </w:r>
-            <w:r>
-              <w:rPr>
-                <w:rFonts w:ascii="Georgia" w:hAnsi="Georgia"/>
-              </w:rPr>
-              <w:t>.</w:t>
+              <w:t>Build firmware for microcontrollers, routing devices, and embedded systems.</w:t>
             </w:r>
           </w:p>
           <w:p>
@@ -2512,19 +2104,21 @@
               <w:rPr>
                 <w:rFonts w:ascii="Georgia" w:hAnsi="Georgia"/>
               </w:rPr>
-              <w:t>Write automated unit, integration, and system tests</w:t>
-            </w:r>
-            <w:r>
-              <w:rPr>
-                <w:rFonts w:ascii="Georgia" w:hAnsi="Georgia"/>
-              </w:rPr>
-              <w:t xml:space="preserve"> for multiple teams</w:t>
-            </w:r>
-            <w:r>
-              <w:rPr>
-                <w:rFonts w:ascii="Georgia" w:hAnsi="Georgia"/>
-              </w:rPr>
-              <w:t>.</w:t>
+              <w:t xml:space="preserve">Write automated </w:t>
+            </w:r>
+            <w:proofErr w:type="gramStart"/>
+            <w:r>
+              <w:rPr>
+                <w:rFonts w:ascii="Georgia" w:hAnsi="Georgia"/>
+              </w:rPr>
+              <w:t>unit</w:t>
+            </w:r>
+            <w:proofErr w:type="gramEnd"/>
+            <w:r>
+              <w:rPr>
+                <w:rFonts w:ascii="Georgia" w:hAnsi="Georgia"/>
+              </w:rPr>
+              <w:t>, integration, and system tests for multiple teams.</w:t>
             </w:r>
           </w:p>
           <w:p>
@@ -2660,6 +2254,23 @@
               </w:rPr>
               <w:t>Troubleshoot both hardware and software issues.</w:t>
             </w:r>
+          </w:p>
+        </w:tc>
+      </w:tr>
+      <w:tr>
+        <w:tc>
+          <w:tcPr>
+            <w:tcW w:w="10543" w:type="dxa"/>
+            <w:gridSpan w:val="2"/>
+          </w:tcPr>
+          <w:p>
+            <w:pPr>
+              <w:rPr>
+                <w:rFonts w:ascii="Georgia" w:hAnsi="Georgia"/>
+                <w:b/>
+                <w:bCs/>
+              </w:rPr>
+            </w:pPr>
           </w:p>
         </w:tc>
       </w:tr>
@@ -2681,7 +2292,7 @@
             <w:tcBorders>
               <w:top w:val="nil"/>
               <w:left w:val="nil"/>
-              <w:bottom w:val="single" w:sz="12" w:space="0" w:color="ED7D31" w:themeColor="accent2"/>
+              <w:bottom w:val="nil"/>
               <w:right w:val="nil"/>
             </w:tcBorders>
           </w:tcPr>
@@ -2723,7 +2334,7 @@
             <w:tcW w:w="10543" w:type="dxa"/>
             <w:gridSpan w:val="2"/>
             <w:tcBorders>
-              <w:top w:val="single" w:sz="12" w:space="0" w:color="ED7D31" w:themeColor="accent2"/>
+              <w:top w:val="nil"/>
               <w:left w:val="nil"/>
               <w:bottom w:val="nil"/>
               <w:right w:val="nil"/>
@@ -2731,10 +2342,12 @@
           </w:tcPr>
           <w:p>
             <w:pPr>
+              <w:pStyle w:val="ListParagraph"/>
               <w:numPr>
                 <w:ilvl w:val="0"/>
                 <w:numId w:val="6"/>
               </w:numPr>
+              <w:spacing w:after="160" w:line="259" w:lineRule="auto"/>
               <w:rPr>
                 <w:rFonts w:ascii="Georgia" w:hAnsi="Georgia"/>
                 <w:b/>
@@ -2746,12 +2359,6 @@
             <w:r>
               <w:rPr>
                 <w:rFonts w:ascii="Georgia" w:hAnsi="Georgia"/>
-              </w:rPr>
-              <w:t xml:space="preserve">C Hong, M Liu, D M Wojdyla, </w:t>
-            </w:r>
-            <w:r>
-              <w:rPr>
-                <w:rFonts w:ascii="Georgia" w:hAnsi="Georgia"/>
                 <w:b/>
                 <w:bCs/>
               </w:rPr>
@@ -2761,47 +2368,21 @@
               <w:rPr>
                 <w:rFonts w:ascii="Georgia" w:hAnsi="Georgia"/>
               </w:rPr>
-              <w:t xml:space="preserve">, M </w:t>
+              <w:t>, J P Williams, E C Hector (2024). Transfer Learning with Uncertainty Quantification: Random Effect Calibration of Source to Target (</w:t>
             </w:r>
             <w:proofErr w:type="spellStart"/>
             <w:r>
               <w:rPr>
                 <w:rFonts w:ascii="Georgia" w:hAnsi="Georgia"/>
               </w:rPr>
-              <w:t>Pencina</w:t>
+              <w:t>RECaST</w:t>
             </w:r>
             <w:proofErr w:type="spellEnd"/>
             <w:r>
               <w:rPr>
                 <w:rFonts w:ascii="Georgia" w:hAnsi="Georgia"/>
               </w:rPr>
-              <w:t>, R Henao</w:t>
-            </w:r>
-            <w:r>
-              <w:rPr>
-                <w:rFonts w:ascii="Georgia" w:hAnsi="Georgia"/>
-                <w:b/>
-                <w:bCs/>
-              </w:rPr>
-              <w:t xml:space="preserve"> </w:t>
-            </w:r>
-            <w:r>
-              <w:rPr>
-                <w:rFonts w:ascii="Georgia" w:hAnsi="Georgia"/>
-              </w:rPr>
-              <w:t>(202</w:t>
-            </w:r>
-            <w:r>
-              <w:rPr>
-                <w:rFonts w:ascii="Georgia" w:hAnsi="Georgia"/>
-              </w:rPr>
-              <w:t>4</w:t>
-            </w:r>
-            <w:r>
-              <w:rPr>
-                <w:rFonts w:ascii="Georgia" w:hAnsi="Georgia"/>
-              </w:rPr>
-              <w:t xml:space="preserve">). Trans-Balance: Reducing Demographic Disparity for Prediction Models in the Presence of Class Imbalance. </w:t>
+              <w:t xml:space="preserve">). </w:t>
             </w:r>
             <w:r>
               <w:rPr>
@@ -2809,7 +2390,7 @@
                 <w:i/>
                 <w:iCs/>
               </w:rPr>
-              <w:t>The Journal of Biomedical Informatics</w:t>
+              <w:t>The Journal of Machine Learning Research</w:t>
             </w:r>
             <w:r>
               <w:rPr>
@@ -2836,10 +2417,12 @@
           </w:p>
           <w:p>
             <w:pPr>
+              <w:pStyle w:val="ListParagraph"/>
               <w:numPr>
                 <w:ilvl w:val="0"/>
                 <w:numId w:val="6"/>
               </w:numPr>
+              <w:spacing w:after="160" w:line="259" w:lineRule="auto"/>
               <w:rPr>
                 <w:rFonts w:ascii="Georgia" w:hAnsi="Georgia"/>
                 <w:b/>
@@ -2874,25 +2457,7 @@
               <w:rPr>
                 <w:rFonts w:ascii="Georgia" w:hAnsi="Georgia"/>
               </w:rPr>
-              <w:t>, D M Wojdyla, M Engelhard (202</w:t>
-            </w:r>
-            <w:r>
-              <w:rPr>
-                <w:rFonts w:ascii="Georgia" w:hAnsi="Georgia"/>
-              </w:rPr>
-              <w:t>4</w:t>
-            </w:r>
-            <w:r>
-              <w:rPr>
-                <w:rFonts w:ascii="Georgia" w:hAnsi="Georgia"/>
-              </w:rPr>
-              <w:t xml:space="preserve">). </w:t>
-            </w:r>
-            <w:r>
-              <w:rPr>
-                <w:rFonts w:ascii="Georgia" w:hAnsi="Georgia"/>
-              </w:rPr>
-              <w:t xml:space="preserve">Adaptive Discretization for Event </w:t>
+              <w:t xml:space="preserve">, D M Wojdyla, M Engelhard (2024). Adaptive Discretization for Event </w:t>
             </w:r>
             <w:proofErr w:type="spellStart"/>
             <w:r>
@@ -2906,19 +2471,7 @@
               <w:rPr>
                 <w:rFonts w:ascii="Georgia" w:hAnsi="Georgia"/>
               </w:rPr>
-              <w:t xml:space="preserve"> (ADEPT)</w:t>
-            </w:r>
-            <w:r>
-              <w:rPr>
-                <w:rFonts w:ascii="Georgia" w:hAnsi="Georgia"/>
-              </w:rPr>
-              <w:t>.</w:t>
-            </w:r>
-            <w:r>
-              <w:rPr>
-                <w:rFonts w:ascii="Georgia" w:hAnsi="Georgia"/>
-              </w:rPr>
-              <w:t xml:space="preserve"> </w:t>
+              <w:t xml:space="preserve"> (ADEPT). </w:t>
             </w:r>
             <w:r>
               <w:rPr>
@@ -2961,280 +2514,73 @@
               <w:spacing w:after="160" w:line="259" w:lineRule="auto"/>
               <w:rPr>
                 <w:rFonts w:ascii="Georgia" w:hAnsi="Georgia"/>
+                <w:b/>
+                <w:bCs/>
+                <w:sz w:val="28"/>
+                <w:szCs w:val="28"/>
+              </w:rPr>
+            </w:pPr>
+            <w:r>
+              <w:rPr>
+                <w:rFonts w:ascii="Georgia" w:hAnsi="Georgia"/>
+              </w:rPr>
+              <w:t xml:space="preserve">C Hong, M Liu, D M Wojdyla, </w:t>
+            </w:r>
+            <w:r>
+              <w:rPr>
+                <w:rFonts w:ascii="Georgia" w:hAnsi="Georgia"/>
+                <w:b/>
+                <w:bCs/>
+              </w:rPr>
+              <w:t>J Hickey</w:t>
+            </w:r>
+            <w:r>
+              <w:rPr>
+                <w:rFonts w:ascii="Georgia" w:hAnsi="Georgia"/>
+              </w:rPr>
+              <w:t xml:space="preserve">, M </w:t>
+            </w:r>
+            <w:proofErr w:type="spellStart"/>
+            <w:r>
+              <w:rPr>
+                <w:rFonts w:ascii="Georgia" w:hAnsi="Georgia"/>
+              </w:rPr>
+              <w:t>Pencina</w:t>
+            </w:r>
+            <w:proofErr w:type="spellEnd"/>
+            <w:r>
+              <w:rPr>
+                <w:rFonts w:ascii="Georgia" w:hAnsi="Georgia"/>
+              </w:rPr>
+              <w:t>, R Henao</w:t>
+            </w:r>
+            <w:r>
+              <w:rPr>
+                <w:rFonts w:ascii="Georgia" w:hAnsi="Georgia"/>
+                <w:b/>
+                <w:bCs/>
+              </w:rPr>
+              <w:t xml:space="preserve"> </w:t>
+            </w:r>
+            <w:r>
+              <w:rPr>
+                <w:rFonts w:ascii="Georgia" w:hAnsi="Georgia"/>
+              </w:rPr>
+              <w:t xml:space="preserve">(2024). Trans-Balance: Reducing Demographic Disparity for Prediction Models in the Presence of Class Imbalance. </w:t>
+            </w:r>
+            <w:r>
+              <w:rPr>
+                <w:rFonts w:ascii="Georgia" w:hAnsi="Georgia"/>
                 <w:i/>
                 <w:iCs/>
               </w:rPr>
-            </w:pPr>
-            <w:r>
-              <w:rPr>
-                <w:rFonts w:ascii="Georgia" w:hAnsi="Georgia"/>
-                <w:b/>
-                <w:bCs/>
-              </w:rPr>
-              <w:t>J Hickey</w:t>
-            </w:r>
-            <w:r>
-              <w:rPr>
-                <w:rFonts w:ascii="Georgia" w:hAnsi="Georgia"/>
-              </w:rPr>
-              <w:t>, J P Williams, E C Hector (202x). Transfer Learning with Uncertainty Quantification: Random Effect Calibration of Source to Target (</w:t>
-            </w:r>
-            <w:proofErr w:type="spellStart"/>
-            <w:r>
-              <w:rPr>
-                <w:rFonts w:ascii="Georgia" w:hAnsi="Georgia"/>
-              </w:rPr>
-              <w:t>RECaST</w:t>
-            </w:r>
-            <w:proofErr w:type="spellEnd"/>
-            <w:r>
-              <w:rPr>
-                <w:rFonts w:ascii="Georgia" w:hAnsi="Georgia"/>
-              </w:rPr>
-              <w:t xml:space="preserve">). R&amp;R at </w:t>
-            </w:r>
-            <w:r>
-              <w:rPr>
-                <w:rFonts w:ascii="Georgia" w:hAnsi="Georgia"/>
-                <w:i/>
-                <w:iCs/>
-              </w:rPr>
-              <w:t>The Journal of Machine Learning Research</w:t>
+              <w:t>The Journal of Biomedical Informatics</w:t>
             </w:r>
             <w:r>
               <w:rPr>
                 <w:rFonts w:ascii="Georgia" w:hAnsi="Georgia"/>
               </w:rPr>
               <w:t xml:space="preserve"> [</w:t>
-            </w:r>
-            <w:proofErr w:type="spellStart"/>
-            <w:r>
-              <w:fldChar w:fldCharType="begin"/>
-            </w:r>
-            <w:r>
-              <w:instrText>HYPERLINK "https://arxiv.org/abs/2211.16557"</w:instrText>
-            </w:r>
-            <w:r>
-              <w:fldChar w:fldCharType="separate"/>
-            </w:r>
-            <w:r>
-              <w:rPr>
-                <w:rStyle w:val="Hyperlink"/>
-                <w:rFonts w:ascii="Georgia" w:hAnsi="Georgia"/>
-                <w:color w:val="C45911" w:themeColor="accent2" w:themeShade="BF"/>
-              </w:rPr>
-              <w:t>arXiv</w:t>
-            </w:r>
-            <w:proofErr w:type="spellEnd"/>
-            <w:r>
-              <w:rPr>
-                <w:rStyle w:val="Hyperlink"/>
-                <w:rFonts w:ascii="Georgia" w:hAnsi="Georgia"/>
-                <w:color w:val="C45911" w:themeColor="accent2" w:themeShade="BF"/>
-              </w:rPr>
-              <w:fldChar w:fldCharType="end"/>
-            </w:r>
-            <w:r>
-              <w:rPr>
-                <w:rFonts w:ascii="Georgia" w:hAnsi="Georgia"/>
-              </w:rPr>
-              <w:t>]</w:t>
-            </w:r>
-          </w:p>
-          <w:p>
-            <w:pPr>
-              <w:pStyle w:val="ListParagraph"/>
-              <w:numPr>
-                <w:ilvl w:val="0"/>
-                <w:numId w:val="6"/>
-              </w:numPr>
-              <w:spacing w:after="160" w:line="259" w:lineRule="auto"/>
-              <w:jc w:val="both"/>
-              <w:rPr>
-                <w:rFonts w:ascii="Georgia" w:hAnsi="Georgia"/>
-                <w:i/>
-                <w:iCs/>
-              </w:rPr>
-            </w:pPr>
-            <w:r>
-              <w:rPr>
-                <w:rFonts w:ascii="Georgia" w:hAnsi="Georgia"/>
-                <w:b/>
-                <w:bCs/>
-              </w:rPr>
-              <w:t>J Hickey</w:t>
-            </w:r>
-            <w:r>
-              <w:rPr>
-                <w:rFonts w:ascii="Georgia" w:hAnsi="Georgia"/>
-              </w:rPr>
-              <w:t>, E C Hector</w:t>
-            </w:r>
-            <w:r>
-              <w:rPr>
-                <w:rFonts w:ascii="Georgia" w:hAnsi="Georgia"/>
-              </w:rPr>
-              <w:t xml:space="preserve">, </w:t>
-            </w:r>
-            <w:r>
-              <w:rPr>
-                <w:rFonts w:ascii="Georgia" w:hAnsi="Georgia"/>
-              </w:rPr>
-              <w:t>J P Williams (202</w:t>
-            </w:r>
-            <w:r>
-              <w:rPr>
-                <w:rFonts w:ascii="Georgia" w:hAnsi="Georgia"/>
-              </w:rPr>
-              <w:t>x</w:t>
-            </w:r>
-            <w:r>
-              <w:rPr>
-                <w:rFonts w:ascii="Georgia" w:hAnsi="Georgia"/>
-              </w:rPr>
-              <w:t>).</w:t>
-            </w:r>
-            <w:r>
-              <w:rPr>
-                <w:rFonts w:ascii="Georgia" w:hAnsi="Georgia"/>
-              </w:rPr>
-              <w:t xml:space="preserve"> Online Bayesian Transfer Learning with Uncertainty Quantification</w:t>
-            </w:r>
-            <w:r>
-              <w:rPr>
-                <w:rFonts w:ascii="Georgia" w:hAnsi="Georgia"/>
-              </w:rPr>
-              <w:t xml:space="preserve"> with Multiple Outcomes</w:t>
-            </w:r>
-            <w:r>
-              <w:rPr>
-                <w:rFonts w:ascii="Georgia" w:hAnsi="Georgia"/>
-              </w:rPr>
-              <w:t>.</w:t>
-            </w:r>
-            <w:r>
-              <w:rPr>
-                <w:rFonts w:ascii="Georgia" w:hAnsi="Georgia"/>
-              </w:rPr>
-              <w:t xml:space="preserve"> </w:t>
-            </w:r>
-            <w:r>
-              <w:rPr>
-                <w:rFonts w:ascii="Georgia" w:hAnsi="Georgia"/>
-                <w:i/>
-                <w:iCs/>
-              </w:rPr>
-              <w:t xml:space="preserve">In </w:t>
-            </w:r>
-            <w:r>
-              <w:rPr>
-                <w:rFonts w:ascii="Georgia" w:hAnsi="Georgia"/>
-                <w:i/>
-                <w:iCs/>
-              </w:rPr>
-              <w:t>Progress</w:t>
-            </w:r>
-          </w:p>
-          <w:p>
-            <w:pPr>
-              <w:pStyle w:val="ListParagraph"/>
-              <w:numPr>
-                <w:ilvl w:val="0"/>
-                <w:numId w:val="6"/>
-              </w:numPr>
-              <w:spacing w:after="160" w:line="259" w:lineRule="auto"/>
-              <w:jc w:val="both"/>
-              <w:rPr>
-                <w:rFonts w:ascii="Georgia" w:hAnsi="Georgia"/>
-              </w:rPr>
-            </w:pPr>
-            <w:r>
-              <w:rPr>
-                <w:rFonts w:ascii="Georgia" w:hAnsi="Georgia"/>
-                <w:b/>
-                <w:bCs/>
-              </w:rPr>
-              <w:t>J Hickey</w:t>
-            </w:r>
-            <w:r>
-              <w:rPr>
-                <w:rFonts w:ascii="Georgia" w:hAnsi="Georgia"/>
-              </w:rPr>
-              <w:t xml:space="preserve">, R Henao, M </w:t>
-            </w:r>
-            <w:proofErr w:type="spellStart"/>
-            <w:r>
-              <w:rPr>
-                <w:rFonts w:ascii="Georgia" w:hAnsi="Georgia"/>
-              </w:rPr>
-              <w:t>Pencina</w:t>
-            </w:r>
-            <w:proofErr w:type="spellEnd"/>
-            <w:r>
-              <w:rPr>
-                <w:rFonts w:ascii="Georgia" w:hAnsi="Georgia"/>
-              </w:rPr>
-              <w:t xml:space="preserve">, D M Wojdyla, M Engelhard (202x). </w:t>
-            </w:r>
-            <w:r>
-              <w:rPr>
-                <w:rFonts w:ascii="Georgia" w:hAnsi="Georgia"/>
-              </w:rPr>
-              <w:t>Multivariate Outcome Classification Through Learned Hyperplanes</w:t>
-            </w:r>
-            <w:r>
-              <w:rPr>
-                <w:rFonts w:ascii="Georgia" w:hAnsi="Georgia"/>
-              </w:rPr>
-              <w:t xml:space="preserve">. </w:t>
-            </w:r>
-            <w:r>
-              <w:rPr>
-                <w:rFonts w:ascii="Georgia" w:hAnsi="Georgia"/>
-                <w:i/>
-                <w:iCs/>
-              </w:rPr>
-              <w:t>In Progress</w:t>
-            </w:r>
-          </w:p>
-          <w:p>
-            <w:pPr>
-              <w:pStyle w:val="ListParagraph"/>
-              <w:numPr>
-                <w:ilvl w:val="0"/>
-                <w:numId w:val="6"/>
-              </w:numPr>
-              <w:spacing w:after="160" w:line="259" w:lineRule="auto"/>
-              <w:jc w:val="both"/>
-              <w:rPr>
-                <w:rFonts w:ascii="Georgia" w:hAnsi="Georgia"/>
-              </w:rPr>
-            </w:pPr>
-            <w:r>
-              <w:rPr>
-                <w:rFonts w:ascii="Georgia" w:hAnsi="Georgia"/>
-                <w:b/>
-                <w:bCs/>
-              </w:rPr>
-              <w:t>J Hickey</w:t>
-            </w:r>
-            <w:r>
-              <w:rPr>
-                <w:rFonts w:ascii="Georgia" w:hAnsi="Georgia"/>
-              </w:rPr>
-              <w:t>, D Elsheimer (2020) Performance Comparison of Generative Adversa</w:t>
-            </w:r>
-            <w:r>
-              <w:rPr>
-                <w:rFonts w:ascii="Georgia" w:hAnsi="Georgia"/>
-              </w:rPr>
-              <w:t>rial</w:t>
-            </w:r>
-            <w:r>
-              <w:rPr>
-                <w:rFonts w:ascii="Georgia" w:hAnsi="Georgia"/>
-              </w:rPr>
-              <w:t xml:space="preserve"> Network Variants [</w:t>
             </w:r>
             <w:hyperlink r:id="rId15" w:history="1">
               <w:r>
@@ -3246,6 +2592,162 @@
                 <w:t>manuscript</w:t>
               </w:r>
             </w:hyperlink>
+            <w:r>
+              <w:rPr>
+                <w:rFonts w:ascii="Georgia" w:hAnsi="Georgia"/>
+              </w:rPr>
+              <w:t>]</w:t>
+            </w:r>
+          </w:p>
+          <w:p>
+            <w:pPr>
+              <w:pStyle w:val="ListParagraph"/>
+              <w:numPr>
+                <w:ilvl w:val="0"/>
+                <w:numId w:val="6"/>
+              </w:numPr>
+              <w:spacing w:after="160" w:line="259" w:lineRule="auto"/>
+              <w:jc w:val="both"/>
+              <w:rPr>
+                <w:rFonts w:ascii="Georgia" w:hAnsi="Georgia"/>
+                <w:i/>
+                <w:iCs/>
+              </w:rPr>
+            </w:pPr>
+            <w:r>
+              <w:rPr>
+                <w:rFonts w:ascii="Georgia" w:hAnsi="Georgia"/>
+                <w:b/>
+                <w:bCs/>
+              </w:rPr>
+              <w:t>J Hickey</w:t>
+            </w:r>
+            <w:r>
+              <w:rPr>
+                <w:rFonts w:ascii="Georgia" w:hAnsi="Georgia"/>
+              </w:rPr>
+              <w:t>, E C Hector</w:t>
+            </w:r>
+            <w:r>
+              <w:rPr>
+                <w:rFonts w:ascii="Georgia" w:hAnsi="Georgia"/>
+              </w:rPr>
+              <w:t xml:space="preserve">, </w:t>
+            </w:r>
+            <w:r>
+              <w:rPr>
+                <w:rFonts w:ascii="Georgia" w:hAnsi="Georgia"/>
+              </w:rPr>
+              <w:t>J P Williams (202</w:t>
+            </w:r>
+            <w:r>
+              <w:rPr>
+                <w:rFonts w:ascii="Georgia" w:hAnsi="Georgia"/>
+              </w:rPr>
+              <w:t>x</w:t>
+            </w:r>
+            <w:r>
+              <w:rPr>
+                <w:rFonts w:ascii="Georgia" w:hAnsi="Georgia"/>
+              </w:rPr>
+              <w:t>).</w:t>
+            </w:r>
+            <w:r>
+              <w:rPr>
+                <w:rFonts w:ascii="Georgia" w:hAnsi="Georgia"/>
+              </w:rPr>
+              <w:t xml:space="preserve"> Multivariate and Online</w:t>
+            </w:r>
+            <w:r>
+              <w:rPr>
+                <w:rFonts w:ascii="Georgia" w:hAnsi="Georgia"/>
+              </w:rPr>
+              <w:t xml:space="preserve"> </w:t>
+            </w:r>
+            <w:r>
+              <w:rPr>
+                <w:rFonts w:ascii="Georgia" w:hAnsi="Georgia"/>
+              </w:rPr>
+              <w:t>Transfer Learning with Uncertainty Quantification</w:t>
+            </w:r>
+            <w:r>
+              <w:rPr>
+                <w:rFonts w:ascii="Georgia" w:hAnsi="Georgia"/>
+              </w:rPr>
+              <w:t>.</w:t>
+            </w:r>
+            <w:r>
+              <w:rPr>
+                <w:rFonts w:ascii="Georgia" w:hAnsi="Georgia"/>
+              </w:rPr>
+              <w:t xml:space="preserve"> </w:t>
+            </w:r>
+            <w:r>
+              <w:rPr>
+                <w:rFonts w:ascii="Georgia" w:hAnsi="Georgia"/>
+                <w:i/>
+                <w:iCs/>
+              </w:rPr>
+              <w:t xml:space="preserve">In </w:t>
+            </w:r>
+            <w:r>
+              <w:rPr>
+                <w:rFonts w:ascii="Georgia" w:hAnsi="Georgia"/>
+                <w:i/>
+                <w:iCs/>
+              </w:rPr>
+              <w:t xml:space="preserve">Review </w:t>
+            </w:r>
+            <w:r>
+              <w:rPr>
+                <w:rFonts w:ascii="Georgia" w:hAnsi="Georgia"/>
+              </w:rPr>
+              <w:t>[</w:t>
+            </w:r>
+            <w:proofErr w:type="spellStart"/>
+            <w:r>
+              <w:rPr>
+                <w:rFonts w:ascii="Georgia" w:hAnsi="Georgia"/>
+                <w:color w:val="C45911" w:themeColor="accent2" w:themeShade="BF"/>
+              </w:rPr>
+              <w:fldChar w:fldCharType="begin"/>
+            </w:r>
+            <w:r>
+              <w:rPr>
+                <w:rFonts w:ascii="Georgia" w:hAnsi="Georgia"/>
+                <w:color w:val="C45911" w:themeColor="accent2" w:themeShade="BF"/>
+              </w:rPr>
+              <w:instrText>HYPERLINK "https://arxiv.org/abs/2411.12555"</w:instrText>
+            </w:r>
+            <w:r>
+              <w:rPr>
+                <w:rFonts w:ascii="Georgia" w:hAnsi="Georgia"/>
+                <w:color w:val="C45911" w:themeColor="accent2" w:themeShade="BF"/>
+              </w:rPr>
+            </w:r>
+            <w:r>
+              <w:rPr>
+                <w:rFonts w:ascii="Georgia" w:hAnsi="Georgia"/>
+                <w:color w:val="C45911" w:themeColor="accent2" w:themeShade="BF"/>
+              </w:rPr>
+              <w:fldChar w:fldCharType="separate"/>
+            </w:r>
+            <w:r>
+              <w:rPr>
+                <w:rStyle w:val="Hyperlink"/>
+                <w:rFonts w:ascii="Georgia" w:hAnsi="Georgia"/>
+                <w:color w:val="C45911" w:themeColor="accent2" w:themeShade="BF"/>
+              </w:rPr>
+              <w:t>arXiv</w:t>
+            </w:r>
+            <w:proofErr w:type="spellEnd"/>
+            <w:r>
+              <w:rPr>
+                <w:rFonts w:ascii="Georgia" w:hAnsi="Georgia"/>
+                <w:color w:val="C45911" w:themeColor="accent2" w:themeShade="BF"/>
+              </w:rPr>
+              <w:fldChar w:fldCharType="end"/>
+            </w:r>
             <w:r>
               <w:rPr>
                 <w:rFonts w:ascii="Georgia" w:hAnsi="Georgia"/>
@@ -3297,7 +2799,6 @@
                 <w:sz w:val="28"/>
                 <w:szCs w:val="28"/>
               </w:rPr>
-              <w:lastRenderedPageBreak/>
               <w:t>Professional Presentations</w:t>
             </w:r>
           </w:p>
@@ -3511,6 +3012,7 @@
               <w:rPr>
                 <w:rFonts w:ascii="Georgia" w:hAnsi="Georgia"/>
               </w:rPr>
+              <w:lastRenderedPageBreak/>
               <w:t xml:space="preserve">Trans-Balance: Reducing Demographic Disparity for Prediction Models in the Presence of Class Imbalance. </w:t>
             </w:r>
             <w:r>
@@ -3742,6 +3244,7 @@
                 <w:sz w:val="28"/>
                 <w:szCs w:val="28"/>
               </w:rPr>
+              <w:lastRenderedPageBreak/>
               <w:t>Service</w:t>
             </w:r>
           </w:p>
@@ -4101,25 +3604,7 @@
                         <w:color w:val="ED7D31" w:themeColor="accent2"/>
                         <w:u w:val="none"/>
                       </w:rPr>
-                      <w:t>arti</w:t>
-                    </w:r>
-                    <w:r>
-                      <w:rPr>
-                        <w:rStyle w:val="Hyperlink"/>
-                        <w:rFonts w:ascii="Georgia" w:hAnsi="Georgia"/>
-                        <w:color w:val="ED7D31" w:themeColor="accent2"/>
-                        <w:u w:val="none"/>
-                      </w:rPr>
-                      <w:t>c</w:t>
-                    </w:r>
-                    <w:r>
-                      <w:rPr>
-                        <w:rStyle w:val="Hyperlink"/>
-                        <w:rFonts w:ascii="Georgia" w:hAnsi="Georgia"/>
-                        <w:color w:val="ED7D31" w:themeColor="accent2"/>
-                        <w:u w:val="none"/>
-                      </w:rPr>
-                      <w:t>le</w:t>
+                      <w:t>article</w:t>
                     </w:r>
                   </w:hyperlink>
                   <w:r>
@@ -4819,7 +4304,6 @@
                     <w:rPr>
                       <w:rFonts w:ascii="Georgia" w:hAnsi="Georgia"/>
                     </w:rPr>
-                    <w:lastRenderedPageBreak/>
                     <w:t>Outstanding Graduate in Mathematics</w:t>
                   </w:r>
                   <w:r>
@@ -5151,7 +4635,7 @@
     </w:p>
     <w:sectPr>
       <w:pgSz w:w="12240" w:h="15840"/>
-      <w:pgMar w:top="1440" w:right="1440" w:bottom="1440" w:left="1440" w:header="0" w:footer="0" w:gutter="0"/>
+      <w:pgMar w:top="720" w:right="720" w:bottom="720" w:left="720" w:header="0" w:footer="0" w:gutter="0"/>
       <w:cols w:space="720"/>
       <w:docGrid w:linePitch="360"/>
     </w:sectPr>
@@ -6737,6 +6221,7 @@
   <w:style w:type="character" w:default="1" w:styleId="DefaultParagraphFont">
     <w:name w:val="Default Paragraph Font"/>
     <w:uiPriority w:val="1"/>
+    <w:semiHidden/>
     <w:unhideWhenUsed/>
   </w:style>
   <w:style w:type="table" w:default="1" w:styleId="TableNormal">

</xml_diff>